<commit_message>
re-added plural to Instructor -- completes the test
</commit_message>
<xml_diff>
--- a/Engineering Foundations.docx
+++ b/Engineering Foundations.docx
@@ -279,6 +279,15 @@
           <w:szCs w:val="20"/>
         </w:rPr>
         <w:t>Instructor</w:t>
+      </w:r>
+      <w:r>
+        <w:rPr>
+          <w:rFonts w:ascii="Century Gothic" w:eastAsia="Century Gothic" w:hAnsi="Century Gothic" w:cs="Century Gothic"/>
+          <w:b/>
+          <w:sz w:val="20"/>
+          <w:szCs w:val="20"/>
+        </w:rPr>
+        <w:t>s</w:t>
       </w:r>
       <w:bookmarkStart w:id="0" w:name="_GoBack"/>
       <w:bookmarkEnd w:id="0"/>
@@ -7811,7 +7820,7 @@
         <w:noProof/>
         <w:sz w:val="20"/>
       </w:rPr>
-      <w:t>1</w:t>
+      <w:t>4</w:t>
     </w:r>
     <w:r>
       <w:rPr>
@@ -12593,7 +12602,7 @@
 </file>
 
 <file path=customXml/itemProps1.xml><?xml version="1.0" encoding="utf-8"?>
-<ds:datastoreItem xmlns:ds="http://schemas.openxmlformats.org/officeDocument/2006/customXml" ds:itemID="{EC9CDCD4-34A3-4270-9D34-55C66BE55CE8}">
+<ds:datastoreItem xmlns:ds="http://schemas.openxmlformats.org/officeDocument/2006/customXml" ds:itemID="{B9E8F777-B6E0-421C-BFC4-42E4D9566A62}">
   <ds:schemaRefs>
     <ds:schemaRef ds:uri="http://schemas.openxmlformats.org/officeDocument/2006/bibliography"/>
   </ds:schemaRefs>

</xml_diff>

<commit_message>
Change to 14 week semester
</commit_message>
<xml_diff>
--- a/Engineering Foundations.docx
+++ b/Engineering Foundations.docx
@@ -289,8 +289,6 @@
         </w:rPr>
         <w:t>s</w:t>
       </w:r>
-      <w:bookmarkStart w:id="0" w:name="_GoBack"/>
-      <w:bookmarkEnd w:id="0"/>
       <w:r>
         <w:rPr>
           <w:rFonts w:ascii="Century Gothic" w:eastAsia="Century Gothic" w:hAnsi="Century Gothic" w:cs="Century Gothic"/>
@@ -5041,6 +5039,15 @@
         </w:rPr>
         <w:t>Intro to Marketing</w:t>
       </w:r>
+      <w:r>
+        <w:rPr>
+          <w:rFonts w:ascii="Times New Roman" w:hAnsi="Times New Roman" w:cs="Times New Roman"/>
+          <w:color w:val="auto"/>
+          <w:sz w:val="20"/>
+          <w:szCs w:val="20"/>
+        </w:rPr>
+        <w:t xml:space="preserve"> and Project Management</w:t>
+      </w:r>
     </w:p>
     <w:p>
       <w:pPr>
@@ -5061,7 +5068,7 @@
           <w:sz w:val="20"/>
           <w:szCs w:val="20"/>
         </w:rPr>
-        <w:t xml:space="preserve">Week 13 Lab – Teams work on </w:t>
+        <w:t xml:space="preserve">Week 13 Lab – </w:t>
       </w:r>
       <w:r>
         <w:rPr>
@@ -5070,7 +5077,7 @@
           <w:sz w:val="20"/>
           <w:szCs w:val="20"/>
         </w:rPr>
-        <w:t>Project</w:t>
+        <w:t>Project Demo</w:t>
       </w:r>
     </w:p>
     <w:p>
@@ -5101,7 +5108,7 @@
           <w:sz w:val="20"/>
           <w:szCs w:val="20"/>
         </w:rPr>
-        <w:t xml:space="preserve">Intro to Project Management, Advanced Topics in Reliability </w:t>
+        <w:t>Discussion on the Professional Workplace and Career Paths</w:t>
       </w:r>
     </w:p>
     <w:p>
@@ -5123,7 +5130,16 @@
           <w:sz w:val="20"/>
           <w:szCs w:val="20"/>
         </w:rPr>
-        <w:t>Week 14 Lab – Project Demo</w:t>
+        <w:t xml:space="preserve">Week 14 Lab – </w:t>
+      </w:r>
+      <w:r>
+        <w:rPr>
+          <w:rFonts w:ascii="Times New Roman" w:hAnsi="Times New Roman" w:cs="Times New Roman"/>
+          <w:color w:val="auto"/>
+          <w:sz w:val="20"/>
+          <w:szCs w:val="20"/>
+        </w:rPr>
+        <w:t>Project Demo (Continued)</w:t>
       </w:r>
     </w:p>
     <w:p>
@@ -5138,59 +5154,8 @@
           <w:szCs w:val="20"/>
         </w:rPr>
       </w:pPr>
-      <w:r>
-        <w:rPr>
-          <w:rFonts w:ascii="Times New Roman" w:hAnsi="Times New Roman" w:cs="Times New Roman"/>
-          <w:color w:val="auto"/>
-          <w:sz w:val="20"/>
-          <w:szCs w:val="20"/>
-        </w:rPr>
-        <w:t xml:space="preserve">Week 15 </w:t>
-      </w:r>
-      <w:r>
-        <w:rPr>
-          <w:rFonts w:ascii="Times New Roman" w:hAnsi="Times New Roman" w:cs="Times New Roman"/>
-          <w:color w:val="auto"/>
-          <w:sz w:val="20"/>
-          <w:szCs w:val="20"/>
-        </w:rPr>
-        <w:t>Discussion on the Professional Workplace and Career Paths</w:t>
-      </w:r>
-    </w:p>
-    <w:p>
-      <w:pPr>
-        <w:autoSpaceDE w:val="0"/>
-        <w:autoSpaceDN w:val="0"/>
-        <w:adjustRightInd w:val="0"/>
-        <w:rPr>
-          <w:rFonts w:ascii="Times New Roman" w:hAnsi="Times New Roman" w:cs="Times New Roman"/>
-          <w:color w:val="auto"/>
-          <w:sz w:val="20"/>
-          <w:szCs w:val="20"/>
-        </w:rPr>
-      </w:pPr>
-      <w:r>
-        <w:rPr>
-          <w:rFonts w:ascii="Times New Roman" w:hAnsi="Times New Roman" w:cs="Times New Roman"/>
-          <w:color w:val="auto"/>
-          <w:sz w:val="20"/>
-          <w:szCs w:val="20"/>
-        </w:rPr>
-        <w:t>Week 15 Lab – Project Demo (Continued)</w:t>
-      </w:r>
-    </w:p>
-    <w:p>
-      <w:pPr>
-        <w:autoSpaceDE w:val="0"/>
-        <w:autoSpaceDN w:val="0"/>
-        <w:adjustRightInd w:val="0"/>
-        <w:rPr>
-          <w:rFonts w:ascii="Times New Roman" w:hAnsi="Times New Roman" w:cs="Times New Roman"/>
-          <w:color w:val="auto"/>
-          <w:sz w:val="20"/>
-          <w:szCs w:val="20"/>
-        </w:rPr>
-      </w:pPr>
+      <w:bookmarkStart w:id="0" w:name="_GoBack"/>
+      <w:bookmarkEnd w:id="0"/>
     </w:p>
     <w:p>
       <w:pPr>
@@ -7820,7 +7785,7 @@
         <w:noProof/>
         <w:sz w:val="20"/>
       </w:rPr>
-      <w:t>4</w:t>
+      <w:t>3</w:t>
     </w:r>
     <w:r>
       <w:rPr>
@@ -12602,7 +12567,7 @@
 </file>
 
 <file path=customXml/itemProps1.xml><?xml version="1.0" encoding="utf-8"?>
-<ds:datastoreItem xmlns:ds="http://schemas.openxmlformats.org/officeDocument/2006/customXml" ds:itemID="{B9E8F777-B6E0-421C-BFC4-42E4D9566A62}">
+<ds:datastoreItem xmlns:ds="http://schemas.openxmlformats.org/officeDocument/2006/customXml" ds:itemID="{3DCB17EA-6A11-443A-94C6-DF25C7C54BB3}">
   <ds:schemaRefs>
     <ds:schemaRef ds:uri="http://schemas.openxmlformats.org/officeDocument/2006/bibliography"/>
   </ds:schemaRefs>

</xml_diff>